<commit_message>
- Update InstructionRhetosCore.docx to run Rhetos.AspNetFormsAuth
</commit_message>
<xml_diff>
--- a/InstructionRhetosCore.docx
+++ b/InstructionRhetosCore.docx
@@ -39,35 +39,286 @@
     </w:p>
     <w:p>
       <w:r>
-        <w:t xml:space="preserve">Step 2: open cmd and then run:  </w:t>
+        <w:t xml:space="preserve">Step 2: open </w:t>
+      </w:r>
+      <w:proofErr w:type="spellStart"/>
+      <w:r>
+        <w:t>cmd</w:t>
+      </w:r>
+      <w:proofErr w:type="spellEnd"/>
+      <w:r>
+        <w:t xml:space="preserve"> and then run:  </w:t>
       </w:r>
       <w:r>
         <w:t>SetupRhetosServer</w:t>
       </w:r>
       <w:r>
-        <w:t>.bat &lt;sqlServer&gt; &lt;databaseName&gt;</w:t>
-      </w:r>
-    </w:p>
-    <w:p>
-      <w:r>
-        <w:t xml:space="preserve">Step 3: If you have </w:t>
-      </w:r>
-      <w:r>
-        <w:t>&lt;package id="Rhetos.AspNetFormsAuth" source="..\..\..\..\..\..\AspNetFormsAuth" /&gt;</w:t>
-      </w:r>
-    </w:p>
-    <w:p>
-      <w:r>
-        <w:t>in RhetosPackage.config. then you should copy “</w:t>
-      </w:r>
-      <w:r>
-        <w:t>Rhetos.AspNetFormsAuth</w:t>
-      </w:r>
-      <w:r>
-        <w:t xml:space="preserve">.dll” in  publish\Plugins </w:t>
-      </w:r>
+        <w:t>.bat &lt;</w:t>
+      </w:r>
+      <w:proofErr w:type="spellStart"/>
+      <w:r>
+        <w:t>sqlServer</w:t>
+      </w:r>
+      <w:proofErr w:type="spellEnd"/>
+      <w:r>
+        <w:t>&gt; &lt;</w:t>
+      </w:r>
+      <w:proofErr w:type="spellStart"/>
+      <w:r>
+        <w:t>databaseName</w:t>
+      </w:r>
+      <w:proofErr w:type="spellEnd"/>
+      <w:r>
+        <w:t>&gt;</w:t>
+      </w:r>
+    </w:p>
+    <w:p>
+      <w:r>
+        <w:t>Step 3:</w:t>
+      </w:r>
+      <w:r>
+        <w:t xml:space="preserve"> (important)</w:t>
+      </w:r>
+      <w:r>
+        <w:t xml:space="preserve"> If you have </w:t>
+      </w:r>
+    </w:p>
+    <w:p>
       <w:bookmarkStart w:id="0" w:name="_GoBack"/>
       <w:bookmarkEnd w:id="0"/>
+      <w:r>
+        <w:t>&lt;package id="</w:t>
+      </w:r>
+      <w:proofErr w:type="spellStart"/>
+      <w:r>
+        <w:t>Rhetos.AspNetFormsAuth</w:t>
+      </w:r>
+      <w:proofErr w:type="spellEnd"/>
+      <w:r>
+        <w:t>" source="..\..\..\..\..\..\</w:t>
+      </w:r>
+      <w:proofErr w:type="spellStart"/>
+      <w:r>
+        <w:t>AspNetFormsAuth</w:t>
+      </w:r>
+      <w:proofErr w:type="spellEnd"/>
+      <w:r>
+        <w:t>" /&gt;</w:t>
+      </w:r>
+    </w:p>
+    <w:p>
+      <w:r>
+        <w:t xml:space="preserve">in </w:t>
+      </w:r>
+      <w:proofErr w:type="spellStart"/>
+      <w:r>
+        <w:t>RhetosPackage.config</w:t>
+      </w:r>
+      <w:proofErr w:type="spellEnd"/>
+      <w:r>
+        <w:t>. then you should copy “</w:t>
+      </w:r>
+      <w:r>
+        <w:t>Rhetos.AspNetFormsAuth</w:t>
+      </w:r>
+      <w:r>
+        <w:t xml:space="preserve">.dll” </w:t>
+      </w:r>
+      <w:proofErr w:type="gramStart"/>
+      <w:r>
+        <w:t>from</w:t>
+      </w:r>
+      <w:r>
+        <w:t xml:space="preserve">  </w:t>
+      </w:r>
+      <w:bookmarkStart w:id="1" w:name="OLE_LINK1"/>
+      <w:bookmarkStart w:id="2" w:name="OLE_LINK2"/>
+      <w:r>
+        <w:t>“</w:t>
+      </w:r>
+      <w:proofErr w:type="gramEnd"/>
+      <w:r>
+        <w:t>Source\</w:t>
+      </w:r>
+      <w:proofErr w:type="spellStart"/>
+      <w:r>
+        <w:t>Rhetos</w:t>
+      </w:r>
+      <w:proofErr w:type="spellEnd"/>
+      <w:r>
+        <w:t>\bin\Debug\netcoreapp2.0\publish</w:t>
+      </w:r>
+      <w:r>
+        <w:t>\Plugins</w:t>
+      </w:r>
+      <w:r>
+        <w:t>”</w:t>
+      </w:r>
+      <w:bookmarkEnd w:id="1"/>
+      <w:bookmarkEnd w:id="2"/>
+      <w:r>
+        <w:t xml:space="preserve"> </w:t>
+      </w:r>
+      <w:r>
+        <w:t xml:space="preserve">to </w:t>
+      </w:r>
+      <w:r>
+        <w:t>“</w:t>
+      </w:r>
+      <w:r>
+        <w:t>Source\Rhetos\bin\Debug\netcoreapp2.0\publish</w:t>
+      </w:r>
+      <w:r>
+        <w:t>\</w:t>
+      </w:r>
+      <w:r>
+        <w:t>ExternalApiModules</w:t>
+      </w:r>
+      <w:r>
+        <w:t>”</w:t>
+      </w:r>
+      <w:r>
+        <w:t>.</w:t>
+      </w:r>
+    </w:p>
+    <w:p>
+      <w:r>
+        <w:t xml:space="preserve">Step 4: Run </w:t>
+      </w:r>
+      <w:proofErr w:type="spellStart"/>
+      <w:r>
+        <w:t>cmd</w:t>
+      </w:r>
+      <w:proofErr w:type="spellEnd"/>
+      <w:r>
+        <w:t xml:space="preserve">: </w:t>
+      </w:r>
+      <w:proofErr w:type="spellStart"/>
+      <w:r>
+        <w:t>dotnet</w:t>
+      </w:r>
+      <w:proofErr w:type="spellEnd"/>
+      <w:r>
+        <w:t xml:space="preserve"> Rhetos.dll.</w:t>
+      </w:r>
+    </w:p>
+    <w:p>
+      <w:r>
+        <w:t xml:space="preserve">**Note: By default, </w:t>
+      </w:r>
+      <w:proofErr w:type="spellStart"/>
+      <w:r>
+        <w:t>AspNetFormsAuth</w:t>
+      </w:r>
+      <w:proofErr w:type="spellEnd"/>
+      <w:r>
+        <w:t xml:space="preserve"> plugin will also create an admin account when running DeployPackages.dll. Configuration for that setting can be found at </w:t>
+      </w:r>
+      <w:proofErr w:type="spellStart"/>
+      <w:proofErr w:type="gramStart"/>
+      <w:r>
+        <w:t>appsettings.json</w:t>
+      </w:r>
+      <w:proofErr w:type="spellEnd"/>
+      <w:proofErr w:type="gramEnd"/>
+      <w:r>
+        <w:t>.</w:t>
+      </w:r>
+    </w:p>
+    <w:p>
+      <w:r>
+        <w:t>API for login:</w:t>
+      </w:r>
+    </w:p>
+    <w:p>
+      <w:r>
+        <w:rPr>
+          <w:noProof/>
+        </w:rPr>
+        <w:drawing>
+          <wp:inline distT="0" distB="0" distL="0" distR="0" wp14:anchorId="1BF2BA64" wp14:editId="623E24DB">
+            <wp:extent cx="5943600" cy="2593340"/>
+            <wp:effectExtent l="0" t="0" r="0" b="0"/>
+            <wp:docPr id="1" name="Picture 1"/>
+            <wp:cNvGraphicFramePr>
+              <a:graphicFrameLocks xmlns:a="http://schemas.openxmlformats.org/drawingml/2006/main" noChangeAspect="1"/>
+            </wp:cNvGraphicFramePr>
+            <a:graphic xmlns:a="http://schemas.openxmlformats.org/drawingml/2006/main">
+              <a:graphicData uri="http://schemas.openxmlformats.org/drawingml/2006/picture">
+                <pic:pic xmlns:pic="http://schemas.openxmlformats.org/drawingml/2006/picture">
+                  <pic:nvPicPr>
+                    <pic:cNvPr id="1" name=""/>
+                    <pic:cNvPicPr/>
+                  </pic:nvPicPr>
+                  <pic:blipFill>
+                    <a:blip r:embed="rId6"/>
+                    <a:stretch>
+                      <a:fillRect/>
+                    </a:stretch>
+                  </pic:blipFill>
+                  <pic:spPr>
+                    <a:xfrm>
+                      <a:off x="0" y="0"/>
+                      <a:ext cx="5943600" cy="2593340"/>
+                    </a:xfrm>
+                    <a:prstGeom prst="rect">
+                      <a:avLst/>
+                    </a:prstGeom>
+                  </pic:spPr>
+                </pic:pic>
+              </a:graphicData>
+            </a:graphic>
+          </wp:inline>
+        </w:drawing>
+      </w:r>
+    </w:p>
+    <w:p>
+      <w:r>
+        <w:t>API for logout</w:t>
+      </w:r>
+    </w:p>
+    <w:p>
+      <w:r>
+        <w:rPr>
+          <w:noProof/>
+        </w:rPr>
+        <w:lastRenderedPageBreak/>
+        <w:drawing>
+          <wp:inline distT="0" distB="0" distL="0" distR="0" wp14:anchorId="68A52A36" wp14:editId="57649A71">
+            <wp:extent cx="5514975" cy="1838325"/>
+            <wp:effectExtent l="0" t="0" r="9525" b="9525"/>
+            <wp:docPr id="2" name="Picture 2"/>
+            <wp:cNvGraphicFramePr>
+              <a:graphicFrameLocks xmlns:a="http://schemas.openxmlformats.org/drawingml/2006/main" noChangeAspect="1"/>
+            </wp:cNvGraphicFramePr>
+            <a:graphic xmlns:a="http://schemas.openxmlformats.org/drawingml/2006/main">
+              <a:graphicData uri="http://schemas.openxmlformats.org/drawingml/2006/picture">
+                <pic:pic xmlns:pic="http://schemas.openxmlformats.org/drawingml/2006/picture">
+                  <pic:nvPicPr>
+                    <pic:cNvPr id="1" name=""/>
+                    <pic:cNvPicPr/>
+                  </pic:nvPicPr>
+                  <pic:blipFill>
+                    <a:blip r:embed="rId7"/>
+                    <a:stretch>
+                      <a:fillRect/>
+                    </a:stretch>
+                  </pic:blipFill>
+                  <pic:spPr>
+                    <a:xfrm>
+                      <a:off x="0" y="0"/>
+                      <a:ext cx="5514975" cy="1838325"/>
+                    </a:xfrm>
+                    <a:prstGeom prst="rect">
+                      <a:avLst/>
+                    </a:prstGeom>
+                  </pic:spPr>
+                </pic:pic>
+              </a:graphicData>
+            </a:graphic>
+          </wp:inline>
+        </w:drawing>
+      </w:r>
     </w:p>
     <w:sectPr>
       <w:pgSz w:w="12240" w:h="15840"/>

</xml_diff>